<commit_message>
converted from US letter to A4 and created PDF
</commit_message>
<xml_diff>
--- a/01_unix/exercises/solutions/unix_solutions.docx
+++ b/01_unix/exercises/solutions/unix_solutions.docx
@@ -12,8 +12,6 @@
           <w:szCs w:val="20"/>
         </w:rPr>
       </w:pPr>
-      <w:bookmarkStart w:id="0" w:name="_GoBack"/>
-      <w:bookmarkEnd w:id="0"/>
       <w:r>
         <w:rPr>
           <w:rFonts w:asciiTheme="majorHAnsi" w:hAnsiTheme="majorHAnsi" w:cstheme="majorHAnsi"/>
@@ -181,14 +179,7 @@
           <w:rFonts w:asciiTheme="majorHAnsi" w:hAnsiTheme="majorHAnsi" w:cstheme="majorHAnsi"/>
           <w:sz w:val="20"/>
         </w:rPr>
-        <w:t>with</w:t>
-      </w:r>
-      <w:r>
-        <w:rPr>
-          <w:rFonts w:asciiTheme="majorHAnsi" w:hAnsiTheme="majorHAnsi" w:cstheme="majorHAnsi"/>
-          <w:sz w:val="20"/>
-        </w:rPr>
-        <w:t xml:space="preserve"> the correct parameter </w:t>
+        <w:t xml:space="preserve">with the correct parameter </w:t>
       </w:r>
       <w:r>
         <w:rPr>
@@ -1273,6 +1264,7 @@
         <w:pStyle w:val="Normal1"/>
         <w:rPr>
           <w:rFonts w:ascii="Courier New" w:hAnsi="Courier New" w:cs="Courier New"/>
+          <w:color w:val="1F497D" w:themeColor="text2"/>
           <w:sz w:val="20"/>
           <w:szCs w:val="20"/>
         </w:rPr>
@@ -1280,6 +1272,7 @@
       <w:r>
         <w:rPr>
           <w:rFonts w:ascii="Courier New" w:hAnsi="Courier New" w:cs="Courier New"/>
+          <w:color w:val="1F497D" w:themeColor="text2"/>
           <w:sz w:val="20"/>
           <w:szCs w:val="20"/>
         </w:rPr>
@@ -1297,6 +1290,7 @@
       <w:r>
         <w:rPr>
           <w:rFonts w:ascii="Courier New" w:hAnsi="Courier New" w:cs="Courier New"/>
+          <w:color w:val="1F497D" w:themeColor="text2"/>
           <w:sz w:val="20"/>
           <w:szCs w:val="20"/>
         </w:rPr>
@@ -1308,12 +1302,14 @@
         <w:pStyle w:val="Normal1"/>
         <w:rPr>
           <w:rFonts w:ascii="Courier New" w:hAnsi="Courier New"/>
+          <w:color w:val="1F497D" w:themeColor="text2"/>
           <w:sz w:val="20"/>
         </w:rPr>
       </w:pPr>
       <w:r>
         <w:rPr>
           <w:rFonts w:ascii="Courier New" w:hAnsi="Courier New" w:cs="Courier New"/>
+          <w:color w:val="1F497D" w:themeColor="text2"/>
           <w:sz w:val="20"/>
           <w:szCs w:val="20"/>
         </w:rPr>
@@ -1331,6 +1327,7 @@
       <w:r>
         <w:rPr>
           <w:rFonts w:ascii="Courier New" w:hAnsi="Courier New" w:cs="Courier New"/>
+          <w:color w:val="1F497D" w:themeColor="text2"/>
           <w:sz w:val="20"/>
           <w:szCs w:val="20"/>
         </w:rPr>
@@ -1416,6 +1413,8 @@
         </w:rPr>
         <w:t>3</w:t>
       </w:r>
+      <w:bookmarkStart w:id="0" w:name="_GoBack"/>
+      <w:bookmarkEnd w:id="0"/>
     </w:p>
     <w:p>
       <w:pPr>
@@ -2555,14 +2554,7 @@
           <w:rFonts w:asciiTheme="majorHAnsi" w:eastAsia="Courier New" w:hAnsiTheme="majorHAnsi" w:cstheme="majorHAnsi"/>
           <w:sz w:val="20"/>
         </w:rPr>
-        <w:t>ote</w:t>
-      </w:r>
-      <w:r>
-        <w:rPr>
-          <w:rFonts w:asciiTheme="majorHAnsi" w:eastAsia="Courier New" w:hAnsiTheme="majorHAnsi" w:cstheme="majorHAnsi"/>
-          <w:sz w:val="20"/>
-        </w:rPr>
-        <w:t xml:space="preserve"> which column hold abundance numbers.</w:t>
+        <w:t>ote which column hold abundance numbers.</w:t>
       </w:r>
     </w:p>
     <w:p>
@@ -5553,6 +5545,7 @@
       <w:r>
         <w:rPr>
           <w:rFonts w:asciiTheme="majorHAnsi" w:hAnsiTheme="majorHAnsi"/>
+          <w:noProof/>
           <w:color w:val="1F497D" w:themeColor="text2"/>
           <w:sz w:val="20"/>
         </w:rPr>

</xml_diff>

<commit_message>
corrected solutions ex. 7
</commit_message>
<xml_diff>
--- a/01_unix/exercises/solutions/unix_solutions.docx
+++ b/01_unix/exercises/solutions/unix_solutions.docx
@@ -222,25 +222,7 @@
           <w:color w:val="1F497D" w:themeColor="text2"/>
           <w:sz w:val="20"/>
         </w:rPr>
-        <w:t xml:space="preserve">$ head -n 20 </w:t>
-      </w:r>
-      <w:proofErr w:type="spellStart"/>
-      <w:r>
-        <w:rPr>
-          <w:rFonts w:ascii="Courier New" w:hAnsi="Courier New"/>
-          <w:color w:val="1F497D" w:themeColor="text2"/>
-          <w:sz w:val="20"/>
-        </w:rPr>
-        <w:t>tmp</w:t>
-      </w:r>
-      <w:proofErr w:type="spellEnd"/>
-      <w:r>
-        <w:rPr>
-          <w:rFonts w:ascii="Courier New" w:hAnsi="Courier New"/>
-          <w:color w:val="1F497D" w:themeColor="text2"/>
-          <w:sz w:val="20"/>
-        </w:rPr>
-        <w:t>/poem.txt</w:t>
+        <w:t>$ head -n 20 tmp/poem.txt</w:t>
       </w:r>
     </w:p>
     <w:p>
@@ -695,25 +677,7 @@
           <w:color w:val="1F497D" w:themeColor="text2"/>
           <w:sz w:val="20"/>
         </w:rPr>
-        <w:t>4th the command displays the two possibilities that fits “poems/poem”, which are “</w:t>
-      </w:r>
-      <w:proofErr w:type="gramStart"/>
-      <w:r>
-        <w:rPr>
-          <w:rFonts w:asciiTheme="majorHAnsi" w:hAnsiTheme="majorHAnsi"/>
-          <w:color w:val="1F497D" w:themeColor="text2"/>
-          <w:sz w:val="20"/>
-        </w:rPr>
-        <w:t>poem2.txt”  and</w:t>
-      </w:r>
-      <w:proofErr w:type="gramEnd"/>
-      <w:r>
-        <w:rPr>
-          <w:rFonts w:asciiTheme="majorHAnsi" w:hAnsiTheme="majorHAnsi"/>
-          <w:color w:val="1F497D" w:themeColor="text2"/>
-          <w:sz w:val="20"/>
-        </w:rPr>
-        <w:t xml:space="preserve"> “poem.txt”</w:t>
+        <w:t>4th the command displays the two possibilities that fits “poems/poem”, which are “poem2.txt”  and “poem.txt”</w:t>
       </w:r>
     </w:p>
     <w:p>
@@ -1027,25 +991,7 @@
           <w:sz w:val="20"/>
           <w:szCs w:val="20"/>
         </w:rPr>
-        <w:t xml:space="preserve">The standard input is the third column of the </w:t>
-      </w:r>
-      <w:proofErr w:type="spellStart"/>
-      <w:r>
-        <w:rPr>
-          <w:rFonts w:asciiTheme="majorHAnsi" w:hAnsiTheme="majorHAnsi" w:cstheme="majorHAnsi"/>
-          <w:sz w:val="20"/>
-          <w:szCs w:val="20"/>
-        </w:rPr>
-        <w:t>data.tsv</w:t>
-      </w:r>
-      <w:proofErr w:type="spellEnd"/>
-      <w:r>
-        <w:rPr>
-          <w:rFonts w:asciiTheme="majorHAnsi" w:hAnsiTheme="majorHAnsi" w:cstheme="majorHAnsi"/>
-          <w:sz w:val="20"/>
-          <w:szCs w:val="20"/>
-        </w:rPr>
-        <w:t xml:space="preserve"> file.</w:t>
+        <w:t>The standard input is the third column of the data.tsv file.</w:t>
       </w:r>
     </w:p>
     <w:p>
@@ -1088,7 +1034,7 @@
       </w:tblPr>
       <w:tblGrid>
         <w:gridCol w:w="340"/>
-        <w:gridCol w:w="9050"/>
+        <w:gridCol w:w="8710"/>
       </w:tblGrid>
       <w:tr>
         <w:tc>
@@ -1238,25 +1184,7 @@
           <w:color w:val="1F497D" w:themeColor="text2"/>
           <w:sz w:val="20"/>
         </w:rPr>
-        <w:t xml:space="preserve">$ cat </w:t>
-      </w:r>
-      <w:proofErr w:type="spellStart"/>
-      <w:r>
-        <w:rPr>
-          <w:rFonts w:ascii="Courier New" w:hAnsi="Courier New"/>
-          <w:color w:val="1F497D" w:themeColor="text2"/>
-          <w:sz w:val="20"/>
-        </w:rPr>
-        <w:t>tmp</w:t>
-      </w:r>
-      <w:proofErr w:type="spellEnd"/>
-      <w:r>
-        <w:rPr>
-          <w:rFonts w:ascii="Courier New" w:hAnsi="Courier New"/>
-          <w:color w:val="1F497D" w:themeColor="text2"/>
-          <w:sz w:val="20"/>
-        </w:rPr>
-        <w:t>/poem.txt | grep house</w:t>
+        <w:t>$ cat tmp/poem.txt | grep house</w:t>
       </w:r>
     </w:p>
     <w:p>
@@ -1413,8 +1341,6 @@
         </w:rPr>
         <w:t>3</w:t>
       </w:r>
-      <w:bookmarkStart w:id="0" w:name="_GoBack"/>
-      <w:bookmarkEnd w:id="0"/>
     </w:p>
     <w:p>
       <w:pPr>
@@ -1546,7 +1472,6 @@
           <w:noProof/>
           <w:lang w:val="en-GB" w:eastAsia="en-GB"/>
         </w:rPr>
-        <w:lastRenderedPageBreak/>
         <w:drawing>
           <wp:inline distT="0" distB="0" distL="0" distR="0" wp14:anchorId="7D4B6242" wp14:editId="500566F3">
             <wp:extent cx="200025" cy="200025"/>
@@ -1619,25 +1544,7 @@
           <w:color w:val="1F497D" w:themeColor="text2"/>
           <w:sz w:val="20"/>
         </w:rPr>
-        <w:t xml:space="preserve"> you will write in any programming language. Looks </w:t>
-      </w:r>
-      <w:proofErr w:type="gramStart"/>
-      <w:r>
-        <w:rPr>
-          <w:rFonts w:asciiTheme="majorHAnsi" w:hAnsiTheme="majorHAnsi"/>
-          <w:color w:val="1F497D" w:themeColor="text2"/>
-          <w:sz w:val="20"/>
-        </w:rPr>
-        <w:t>simple</w:t>
-      </w:r>
-      <w:proofErr w:type="gramEnd"/>
-      <w:r>
-        <w:rPr>
-          <w:rFonts w:asciiTheme="majorHAnsi" w:hAnsiTheme="majorHAnsi"/>
-          <w:color w:val="1F497D" w:themeColor="text2"/>
-          <w:sz w:val="20"/>
-        </w:rPr>
-        <w:t xml:space="preserve">, but it is often the hardest part of learning </w:t>
+        <w:t xml:space="preserve"> you will write in any programming language. Looks simple, but it is often the hardest part of learning </w:t>
       </w:r>
       <w:r>
         <w:rPr>
@@ -1677,7 +1584,16 @@
           <w:color w:val="1F497D" w:themeColor="text2"/>
           <w:sz w:val="20"/>
         </w:rPr>
-        <w:t>syntax, know where to write a code, how to compile, deploy, and finally, execute it. Think how much work would it be to write an app for your mobile device that simply displays “Hello World” on the screen and how cool it would be?</w:t>
+        <w:t xml:space="preserve">syntax, know where to write a code, how to compile, deploy, and finally, execute it. Think </w:t>
+      </w:r>
+      <w:r>
+        <w:rPr>
+          <w:rFonts w:asciiTheme="majorHAnsi" w:hAnsiTheme="majorHAnsi"/>
+          <w:color w:val="1F497D" w:themeColor="text2"/>
+          <w:sz w:val="20"/>
+        </w:rPr>
+        <w:lastRenderedPageBreak/>
+        <w:t>how much work would it be to write an app for your mobile device that simply displays “Hello World” on the screen and how cool it would be?</w:t>
       </w:r>
     </w:p>
     <w:p>
@@ -1894,25 +1810,7 @@
           <w:color w:val="1F497D" w:themeColor="text2"/>
           <w:sz w:val="20"/>
         </w:rPr>
-        <w:t>The “.</w:t>
-      </w:r>
-      <w:proofErr w:type="spellStart"/>
-      <w:r>
-        <w:rPr>
-          <w:rFonts w:asciiTheme="majorHAnsi" w:hAnsiTheme="majorHAnsi"/>
-          <w:color w:val="1F497D" w:themeColor="text2"/>
-          <w:sz w:val="20"/>
-        </w:rPr>
-        <w:t>gz</w:t>
-      </w:r>
-      <w:proofErr w:type="spellEnd"/>
-      <w:r>
-        <w:rPr>
-          <w:rFonts w:asciiTheme="majorHAnsi" w:hAnsiTheme="majorHAnsi"/>
-          <w:color w:val="1F497D" w:themeColor="text2"/>
-          <w:sz w:val="20"/>
-        </w:rPr>
-        <w:t>” extension was removed from the file name.</w:t>
+        <w:t>The “.gz” extension was removed from the file name.</w:t>
       </w:r>
     </w:p>
     <w:p>
@@ -2008,23 +1906,13 @@
         </w:rPr>
         <w:t xml:space="preserve">In the </w:t>
       </w:r>
-      <w:proofErr w:type="spellStart"/>
-      <w:r>
-        <w:rPr>
-          <w:rFonts w:asciiTheme="majorHAnsi" w:hAnsiTheme="majorHAnsi" w:cstheme="majorHAnsi"/>
-          <w:sz w:val="20"/>
-          <w:szCs w:val="20"/>
-        </w:rPr>
-        <w:t>fasta</w:t>
-      </w:r>
-      <w:proofErr w:type="spellEnd"/>
-      <w:r>
-        <w:rPr>
-          <w:rFonts w:asciiTheme="majorHAnsi" w:hAnsiTheme="majorHAnsi" w:cstheme="majorHAnsi"/>
-          <w:sz w:val="20"/>
-          <w:szCs w:val="20"/>
-        </w:rPr>
-        <w:t xml:space="preserve"> format</w:t>
+      <w:r>
+        <w:rPr>
+          <w:rFonts w:asciiTheme="majorHAnsi" w:hAnsiTheme="majorHAnsi" w:cstheme="majorHAnsi"/>
+          <w:sz w:val="20"/>
+          <w:szCs w:val="20"/>
+        </w:rPr>
+        <w:t>fasta format</w:t>
       </w:r>
       <w:r>
         <w:rPr>
@@ -2084,53 +1972,7 @@
           <w:color w:val="1F497D" w:themeColor="text2"/>
           <w:sz w:val="20"/>
         </w:rPr>
-        <w:t xml:space="preserve">cat </w:t>
-      </w:r>
-      <w:proofErr w:type="spellStart"/>
-      <w:r>
-        <w:rPr>
-          <w:rFonts w:ascii="Courier New" w:hAnsi="Courier New"/>
-          <w:color w:val="1F497D" w:themeColor="text2"/>
-          <w:sz w:val="20"/>
-        </w:rPr>
-        <w:t>human_</w:t>
-      </w:r>
-      <w:proofErr w:type="gramStart"/>
-      <w:r>
-        <w:rPr>
-          <w:rFonts w:ascii="Courier New" w:hAnsi="Courier New"/>
-          <w:color w:val="1F497D" w:themeColor="text2"/>
-          <w:sz w:val="20"/>
-        </w:rPr>
-        <w:t>proteome.fa</w:t>
-      </w:r>
-      <w:proofErr w:type="spellEnd"/>
-      <w:proofErr w:type="gramEnd"/>
-      <w:r>
-        <w:rPr>
-          <w:rFonts w:ascii="Courier New" w:hAnsi="Courier New"/>
-          <w:color w:val="1F497D" w:themeColor="text2"/>
-          <w:sz w:val="20"/>
-        </w:rPr>
-        <w:t xml:space="preserve"> | grep "&gt;" | </w:t>
-      </w:r>
-      <w:proofErr w:type="spellStart"/>
-      <w:r>
-        <w:rPr>
-          <w:rFonts w:ascii="Courier New" w:hAnsi="Courier New"/>
-          <w:color w:val="1F497D" w:themeColor="text2"/>
-          <w:sz w:val="20"/>
-        </w:rPr>
-        <w:t>wc</w:t>
-      </w:r>
-      <w:proofErr w:type="spellEnd"/>
-      <w:r>
-        <w:rPr>
-          <w:rFonts w:ascii="Courier New" w:hAnsi="Courier New"/>
-          <w:color w:val="1F497D" w:themeColor="text2"/>
-          <w:sz w:val="20"/>
-        </w:rPr>
-        <w:t xml:space="preserve"> -l</w:t>
+        <w:t>cat human_proteome.fa | grep "&gt;" | wc -l</w:t>
       </w:r>
     </w:p>
     <w:p>
@@ -2249,58 +2091,7 @@
           <w:sz w:val="20"/>
           <w:szCs w:val="20"/>
         </w:rPr>
-        <w:t xml:space="preserve">grep "&gt;" </w:t>
-      </w:r>
-      <w:proofErr w:type="spellStart"/>
-      <w:r>
-        <w:rPr>
-          <w:rFonts w:ascii="Courier New" w:hAnsi="Courier New" w:cs="Courier New"/>
-          <w:color w:val="1F497D" w:themeColor="text2"/>
-          <w:sz w:val="20"/>
-          <w:szCs w:val="20"/>
-        </w:rPr>
-        <w:t>human_</w:t>
-      </w:r>
-      <w:proofErr w:type="gramStart"/>
-      <w:r>
-        <w:rPr>
-          <w:rFonts w:ascii="Courier New" w:hAnsi="Courier New" w:cs="Courier New"/>
-          <w:color w:val="1F497D" w:themeColor="text2"/>
-          <w:sz w:val="20"/>
-          <w:szCs w:val="20"/>
-        </w:rPr>
-        <w:t>proteome.fa</w:t>
-      </w:r>
-      <w:proofErr w:type="spellEnd"/>
-      <w:proofErr w:type="gramEnd"/>
-      <w:r>
-        <w:rPr>
-          <w:rFonts w:ascii="Courier New" w:hAnsi="Courier New" w:cs="Courier New"/>
-          <w:color w:val="1F497D" w:themeColor="text2"/>
-          <w:sz w:val="20"/>
-          <w:szCs w:val="20"/>
-        </w:rPr>
-        <w:t xml:space="preserve"> | </w:t>
-      </w:r>
-      <w:proofErr w:type="spellStart"/>
-      <w:r>
-        <w:rPr>
-          <w:rFonts w:ascii="Courier New" w:hAnsi="Courier New" w:cs="Courier New"/>
-          <w:color w:val="1F497D" w:themeColor="text2"/>
-          <w:sz w:val="20"/>
-          <w:szCs w:val="20"/>
-        </w:rPr>
-        <w:t>wc</w:t>
-      </w:r>
-      <w:proofErr w:type="spellEnd"/>
-      <w:r>
-        <w:rPr>
-          <w:rFonts w:ascii="Courier New" w:hAnsi="Courier New" w:cs="Courier New"/>
-          <w:color w:val="1F497D" w:themeColor="text2"/>
-          <w:sz w:val="20"/>
-          <w:szCs w:val="20"/>
-        </w:rPr>
-        <w:t xml:space="preserve"> -l</w:t>
+        <w:t>grep "&gt;" human_proteome.fa | wc -l</w:t>
       </w:r>
     </w:p>
     <w:p>
@@ -2581,25 +2372,7 @@
           <w:color w:val="1F497D" w:themeColor="text2"/>
           <w:sz w:val="20"/>
         </w:rPr>
-        <w:t xml:space="preserve">The protein abundance is in the first column </w:t>
-      </w:r>
-      <w:proofErr w:type="spellStart"/>
-      <w:r>
-        <w:rPr>
-          <w:rFonts w:asciiTheme="majorHAnsi" w:hAnsiTheme="majorHAnsi"/>
-          <w:color w:val="1F497D" w:themeColor="text2"/>
-          <w:sz w:val="20"/>
-        </w:rPr>
-        <w:t>labled</w:t>
-      </w:r>
-      <w:proofErr w:type="spellEnd"/>
-      <w:r>
-        <w:rPr>
-          <w:rFonts w:asciiTheme="majorHAnsi" w:hAnsiTheme="majorHAnsi"/>
-          <w:color w:val="1F497D" w:themeColor="text2"/>
-          <w:sz w:val="20"/>
-        </w:rPr>
-        <w:t xml:space="preserve"> “parts per million” </w:t>
+        <w:t xml:space="preserve">The protein abundance is in the first column labled “parts per million” </w:t>
       </w:r>
     </w:p>
     <w:p>
@@ -3288,16 +3061,7 @@
           <w:sz w:val="20"/>
           <w:szCs w:val="20"/>
         </w:rPr>
-        <w:t xml:space="preserve"> Using the </w:t>
-      </w:r>
-      <w:proofErr w:type="gramStart"/>
-      <w:r>
-        <w:rPr>
-          <w:rFonts w:asciiTheme="majorHAnsi" w:hAnsiTheme="majorHAnsi" w:cstheme="majorHAnsi"/>
-          <w:sz w:val="20"/>
-          <w:szCs w:val="20"/>
-        </w:rPr>
-        <w:t>command</w:t>
+        <w:t xml:space="preserve"> Using the command</w:t>
       </w:r>
       <w:r>
         <w:rPr>
@@ -3307,7 +3071,6 @@
         </w:rPr>
         <w:t>s</w:t>
       </w:r>
-      <w:proofErr w:type="gramEnd"/>
       <w:r>
         <w:rPr>
           <w:rFonts w:asciiTheme="majorHAnsi" w:hAnsiTheme="majorHAnsi" w:cstheme="majorHAnsi"/>
@@ -3352,44 +3115,36 @@
           <w:color w:val="1F497D" w:themeColor="text2"/>
           <w:sz w:val="20"/>
         </w:rPr>
-        <w:t xml:space="preserve">$ ls -1 | </w:t>
-      </w:r>
-      <w:proofErr w:type="spellStart"/>
-      <w:r>
-        <w:rPr>
-          <w:rFonts w:ascii="Courier New" w:hAnsi="Courier New"/>
-          <w:color w:val="1F497D" w:themeColor="text2"/>
-          <w:sz w:val="20"/>
-        </w:rPr>
-        <w:t>wc</w:t>
-      </w:r>
-      <w:proofErr w:type="spellEnd"/>
-      <w:r>
-        <w:rPr>
-          <w:rFonts w:ascii="Courier New" w:hAnsi="Courier New"/>
-          <w:color w:val="1F497D" w:themeColor="text2"/>
-          <w:sz w:val="20"/>
-        </w:rPr>
-        <w:t xml:space="preserve"> -l</w:t>
-      </w:r>
-    </w:p>
-    <w:p>
-      <w:pPr>
-        <w:pStyle w:val="Normal1"/>
-        <w:rPr>
-          <w:rFonts w:ascii="Courier New" w:hAnsi="Courier New"/>
-          <w:color w:val="1F497D" w:themeColor="text2"/>
-          <w:sz w:val="20"/>
-        </w:rPr>
-      </w:pPr>
-      <w:r>
-        <w:rPr>
-          <w:rFonts w:ascii="Courier New" w:hAnsi="Courier New"/>
-          <w:color w:val="1F497D" w:themeColor="text2"/>
-          <w:sz w:val="20"/>
-        </w:rPr>
-        <w:t>109</w:t>
-      </w:r>
+        <w:t>$ ls -l</w:t>
+      </w:r>
+      <w:r>
+        <w:rPr>
+          <w:rFonts w:ascii="Courier New" w:hAnsi="Courier New"/>
+          <w:color w:val="1F497D" w:themeColor="text2"/>
+          <w:sz w:val="20"/>
+        </w:rPr>
+        <w:t xml:space="preserve"> | wc -l</w:t>
+      </w:r>
+    </w:p>
+    <w:p>
+      <w:pPr>
+        <w:pStyle w:val="Normal1"/>
+        <w:rPr>
+          <w:rFonts w:ascii="Courier New" w:hAnsi="Courier New"/>
+          <w:color w:val="1F497D" w:themeColor="text2"/>
+          <w:sz w:val="20"/>
+        </w:rPr>
+      </w:pPr>
+      <w:r>
+        <w:rPr>
+          <w:rFonts w:ascii="Courier New" w:hAnsi="Courier New"/>
+          <w:color w:val="1F497D" w:themeColor="text2"/>
+          <w:sz w:val="20"/>
+        </w:rPr>
+        <w:t>45</w:t>
+      </w:r>
+      <w:bookmarkStart w:id="0" w:name="_GoBack"/>
+      <w:bookmarkEnd w:id="0"/>
     </w:p>
     <w:p>
       <w:pPr>
@@ -3513,23 +3268,7 @@
           <w:rFonts w:asciiTheme="majorHAnsi" w:hAnsiTheme="majorHAnsi" w:cstheme="majorHAnsi"/>
           <w:sz w:val="20"/>
         </w:rPr>
-        <w:t xml:space="preserve"> loop from the previous exercise, can you try to iterate over all </w:t>
-      </w:r>
-      <w:proofErr w:type="spellStart"/>
-      <w:r>
-        <w:rPr>
-          <w:rFonts w:asciiTheme="majorHAnsi" w:hAnsiTheme="majorHAnsi" w:cstheme="majorHAnsi"/>
-          <w:sz w:val="20"/>
-        </w:rPr>
-        <w:t>fasta</w:t>
-      </w:r>
-      <w:proofErr w:type="spellEnd"/>
-      <w:r>
-        <w:rPr>
-          <w:rFonts w:asciiTheme="majorHAnsi" w:hAnsiTheme="majorHAnsi" w:cstheme="majorHAnsi"/>
-          <w:sz w:val="20"/>
-        </w:rPr>
-        <w:t xml:space="preserve"> files in </w:t>
+        <w:t xml:space="preserve"> loop from the previous exercise, can you try to iterate over all fasta files in </w:t>
       </w:r>
       <w:r>
         <w:rPr>
@@ -3607,17 +3346,8 @@
           <w:rFonts w:ascii="Courier New" w:eastAsia="Courier New" w:hAnsi="Courier New" w:cs="Courier New"/>
           <w:sz w:val="20"/>
         </w:rPr>
-        <w:t xml:space="preserve">for filename in </w:t>
-      </w:r>
-      <w:proofErr w:type="gramStart"/>
-      <w:r>
-        <w:rPr>
-          <w:rFonts w:ascii="Courier New" w:eastAsia="Courier New" w:hAnsi="Courier New" w:cs="Courier New"/>
-          <w:sz w:val="20"/>
-        </w:rPr>
-        <w:t>*.fa</w:t>
-      </w:r>
-      <w:proofErr w:type="gramEnd"/>
+        <w:t>for filename in *.fa</w:t>
+      </w:r>
     </w:p>
     <w:p>
       <w:pPr>
@@ -3757,52 +3487,32 @@
           <w:color w:val="1F497D" w:themeColor="text2"/>
         </w:rPr>
       </w:pPr>
-      <w:proofErr w:type="gramStart"/>
-      <w:r>
-        <w:rPr>
-          <w:rFonts w:ascii="Courier New" w:hAnsi="Courier New"/>
-          <w:color w:val="1F497D" w:themeColor="text2"/>
-          <w:sz w:val="20"/>
-        </w:rPr>
-        <w:t>#!/</w:t>
-      </w:r>
-      <w:proofErr w:type="gramEnd"/>
-      <w:r>
-        <w:rPr>
-          <w:rFonts w:ascii="Courier New" w:hAnsi="Courier New"/>
-          <w:color w:val="1F497D" w:themeColor="text2"/>
-          <w:sz w:val="20"/>
-        </w:rPr>
-        <w:t>bin/bash</w:t>
-      </w:r>
-    </w:p>
-    <w:p>
-      <w:pPr>
-        <w:pStyle w:val="Normal1"/>
-        <w:rPr>
-          <w:rFonts w:ascii="Courier New" w:hAnsi="Courier New"/>
-          <w:color w:val="1F497D" w:themeColor="text2"/>
-          <w:sz w:val="20"/>
-        </w:rPr>
-      </w:pPr>
-      <w:r>
-        <w:rPr>
-          <w:rFonts w:ascii="Courier New" w:hAnsi="Courier New"/>
-          <w:color w:val="1F497D" w:themeColor="text2"/>
-          <w:sz w:val="20"/>
-        </w:rPr>
-        <w:t xml:space="preserve">for filename in </w:t>
-      </w:r>
-      <w:proofErr w:type="gramStart"/>
-      <w:r>
-        <w:rPr>
-          <w:rFonts w:ascii="Courier New" w:hAnsi="Courier New"/>
-          <w:color w:val="1F497D" w:themeColor="text2"/>
-          <w:sz w:val="20"/>
-        </w:rPr>
-        <w:t>*.fa</w:t>
-      </w:r>
-      <w:proofErr w:type="gramEnd"/>
+      <w:r>
+        <w:rPr>
+          <w:rFonts w:ascii="Courier New" w:hAnsi="Courier New"/>
+          <w:color w:val="1F497D" w:themeColor="text2"/>
+          <w:sz w:val="20"/>
+        </w:rPr>
+        <w:t>#!/bin/bash</w:t>
+      </w:r>
+    </w:p>
+    <w:p>
+      <w:pPr>
+        <w:pStyle w:val="Normal1"/>
+        <w:rPr>
+          <w:rFonts w:ascii="Courier New" w:hAnsi="Courier New"/>
+          <w:color w:val="1F497D" w:themeColor="text2"/>
+          <w:sz w:val="20"/>
+        </w:rPr>
+      </w:pPr>
+      <w:r>
+        <w:rPr>
+          <w:rFonts w:ascii="Courier New" w:hAnsi="Courier New"/>
+          <w:color w:val="1F497D" w:themeColor="text2"/>
+          <w:sz w:val="20"/>
+        </w:rPr>
+        <w:t>for filename in *.fa</w:t>
+      </w:r>
     </w:p>
     <w:p>
       <w:pPr>
@@ -3856,25 +3566,7 @@
           <w:color w:val="1F497D" w:themeColor="text2"/>
           <w:sz w:val="20"/>
         </w:rPr>
-        <w:t xml:space="preserve">      cat $filename | grep “&gt;” | </w:t>
-      </w:r>
-      <w:proofErr w:type="spellStart"/>
-      <w:r>
-        <w:rPr>
-          <w:rFonts w:ascii="Courier New" w:hAnsi="Courier New"/>
-          <w:color w:val="1F497D" w:themeColor="text2"/>
-          <w:sz w:val="20"/>
-        </w:rPr>
-        <w:t>wc</w:t>
-      </w:r>
-      <w:proofErr w:type="spellEnd"/>
-      <w:r>
-        <w:rPr>
-          <w:rFonts w:ascii="Courier New" w:hAnsi="Courier New"/>
-          <w:color w:val="1F497D" w:themeColor="text2"/>
-          <w:sz w:val="20"/>
-        </w:rPr>
-        <w:t xml:space="preserve"> -l</w:t>
+        <w:t xml:space="preserve">      cat $filename | grep “&gt;” | wc -l</w:t>
       </w:r>
     </w:p>
     <w:p>
@@ -3948,25 +3640,7 @@
           <w:color w:val="1F497D" w:themeColor="text2"/>
           <w:sz w:val="20"/>
         </w:rPr>
-        <w:t xml:space="preserve">$ </w:t>
-      </w:r>
-      <w:proofErr w:type="spellStart"/>
-      <w:r>
-        <w:rPr>
-          <w:rFonts w:ascii="Courier New" w:hAnsi="Courier New"/>
-          <w:color w:val="1F497D" w:themeColor="text2"/>
-          <w:sz w:val="20"/>
-        </w:rPr>
-        <w:t>chmod</w:t>
-      </w:r>
-      <w:proofErr w:type="spellEnd"/>
-      <w:r>
-        <w:rPr>
-          <w:rFonts w:ascii="Courier New" w:hAnsi="Courier New"/>
-          <w:color w:val="1F497D" w:themeColor="text2"/>
-          <w:sz w:val="20"/>
-        </w:rPr>
-        <w:t xml:space="preserve"> +x count.sh</w:t>
+        <w:t>$ chmod +x count.sh</w:t>
       </w:r>
     </w:p>
     <w:p>
@@ -4096,7 +3770,6 @@
           <w:color w:val="1F497D" w:themeColor="text2"/>
           <w:sz w:val="20"/>
         </w:rPr>
-        <w:lastRenderedPageBreak/>
         <w:t xml:space="preserve">5406 </w:t>
       </w:r>
       <w:r>
@@ -4364,6 +4037,7 @@
           <w:noProof/>
           <w:lang w:val="en-GB" w:eastAsia="en-GB"/>
         </w:rPr>
+        <w:lastRenderedPageBreak/>
         <w:drawing>
           <wp:inline distT="0" distB="0" distL="0" distR="0" wp14:anchorId="0DCE4D22" wp14:editId="3E71B924">
             <wp:extent cx="190500" cy="190500"/>
@@ -4530,45 +4204,7 @@
           <w:color w:val="1F497D" w:themeColor="text2"/>
           <w:sz w:val="20"/>
         </w:rPr>
-        <w:t xml:space="preserve">$ cat </w:t>
-      </w:r>
-      <w:proofErr w:type="spellStart"/>
-      <w:proofErr w:type="gramStart"/>
-      <w:r>
-        <w:rPr>
-          <w:rFonts w:ascii="Courier New" w:hAnsi="Courier New"/>
-          <w:color w:val="1F497D" w:themeColor="text2"/>
-          <w:sz w:val="20"/>
-        </w:rPr>
-        <w:t>dd.fasta</w:t>
-      </w:r>
-      <w:proofErr w:type="spellEnd"/>
-      <w:proofErr w:type="gramEnd"/>
-      <w:r>
-        <w:rPr>
-          <w:rFonts w:ascii="Courier New" w:hAnsi="Courier New"/>
-          <w:color w:val="1F497D" w:themeColor="text2"/>
-          <w:sz w:val="20"/>
-        </w:rPr>
-        <w:t xml:space="preserve"> | grep "&gt;" | </w:t>
-      </w:r>
-      <w:proofErr w:type="spellStart"/>
-      <w:r>
-        <w:rPr>
-          <w:rFonts w:ascii="Courier New" w:hAnsi="Courier New"/>
-          <w:color w:val="1F497D" w:themeColor="text2"/>
-          <w:sz w:val="20"/>
-        </w:rPr>
-        <w:t>wc</w:t>
-      </w:r>
-      <w:proofErr w:type="spellEnd"/>
-      <w:r>
-        <w:rPr>
-          <w:rFonts w:ascii="Courier New" w:hAnsi="Courier New"/>
-          <w:color w:val="1F497D" w:themeColor="text2"/>
-          <w:sz w:val="20"/>
-        </w:rPr>
-        <w:t xml:space="preserve"> -l</w:t>
+        <w:t>$ cat dd.fasta | grep "&gt;" | wc -l</w:t>
       </w:r>
     </w:p>
     <w:p>
@@ -4632,45 +4268,7 @@
           <w:color w:val="1F497D" w:themeColor="text2"/>
           <w:sz w:val="20"/>
         </w:rPr>
-        <w:t xml:space="preserve">$ cat </w:t>
-      </w:r>
-      <w:proofErr w:type="spellStart"/>
-      <w:proofErr w:type="gramStart"/>
-      <w:r>
-        <w:rPr>
-          <w:rFonts w:ascii="Courier New" w:hAnsi="Courier New"/>
-          <w:color w:val="1F497D" w:themeColor="text2"/>
-          <w:sz w:val="20"/>
-        </w:rPr>
-        <w:t>dd.fasta</w:t>
-      </w:r>
-      <w:proofErr w:type="spellEnd"/>
-      <w:proofErr w:type="gramEnd"/>
-      <w:r>
-        <w:rPr>
-          <w:rFonts w:ascii="Courier New" w:hAnsi="Courier New"/>
-          <w:color w:val="1F497D" w:themeColor="text2"/>
-          <w:sz w:val="20"/>
-        </w:rPr>
-        <w:t xml:space="preserve"> | grep -v "&gt;" | </w:t>
-      </w:r>
-      <w:proofErr w:type="spellStart"/>
-      <w:r>
-        <w:rPr>
-          <w:rFonts w:ascii="Courier New" w:hAnsi="Courier New"/>
-          <w:color w:val="1F497D" w:themeColor="text2"/>
-          <w:sz w:val="20"/>
-        </w:rPr>
-        <w:t>wc</w:t>
-      </w:r>
-      <w:proofErr w:type="spellEnd"/>
-      <w:r>
-        <w:rPr>
-          <w:rFonts w:ascii="Courier New" w:hAnsi="Courier New"/>
-          <w:color w:val="1F497D" w:themeColor="text2"/>
-          <w:sz w:val="20"/>
-        </w:rPr>
-        <w:t xml:space="preserve"> -m</w:t>
+        <w:t>$ cat dd.fasta | grep -v "&gt;" | wc -m</w:t>
       </w:r>
     </w:p>
     <w:p>
@@ -4828,45 +4426,7 @@
           <w:color w:val="1F497D" w:themeColor="text2"/>
           <w:sz w:val="20"/>
         </w:rPr>
-        <w:t xml:space="preserve">$ cat </w:t>
-      </w:r>
-      <w:proofErr w:type="spellStart"/>
-      <w:proofErr w:type="gramStart"/>
-      <w:r>
-        <w:rPr>
-          <w:rFonts w:ascii="Courier New" w:hAnsi="Courier New"/>
-          <w:color w:val="1F497D" w:themeColor="text2"/>
-          <w:sz w:val="20"/>
-        </w:rPr>
-        <w:t>rbaseq.fastq</w:t>
-      </w:r>
-      <w:proofErr w:type="spellEnd"/>
-      <w:proofErr w:type="gramEnd"/>
-      <w:r>
-        <w:rPr>
-          <w:rFonts w:ascii="Courier New" w:hAnsi="Courier New"/>
-          <w:color w:val="1F497D" w:themeColor="text2"/>
-          <w:sz w:val="20"/>
-        </w:rPr>
-        <w:t xml:space="preserve"> | grep "@" | </w:t>
-      </w:r>
-      <w:proofErr w:type="spellStart"/>
-      <w:r>
-        <w:rPr>
-          <w:rFonts w:ascii="Courier New" w:hAnsi="Courier New"/>
-          <w:color w:val="1F497D" w:themeColor="text2"/>
-          <w:sz w:val="20"/>
-        </w:rPr>
-        <w:t>wc</w:t>
-      </w:r>
-      <w:proofErr w:type="spellEnd"/>
-      <w:r>
-        <w:rPr>
-          <w:rFonts w:ascii="Courier New" w:hAnsi="Courier New"/>
-          <w:color w:val="1F497D" w:themeColor="text2"/>
-          <w:sz w:val="20"/>
-        </w:rPr>
-        <w:t xml:space="preserve"> -l</w:t>
+        <w:t>$ cat rbaseq.fastq | grep "@" | wc -l</w:t>
       </w:r>
     </w:p>
     <w:p>
@@ -5044,31 +4604,13 @@
         </w:rPr>
         <w:t xml:space="preserve"> (</w:t>
       </w:r>
-      <w:proofErr w:type="spellStart"/>
       <w:r>
         <w:rPr>
           <w:rFonts w:ascii="Courier New" w:eastAsia="Courier New" w:hAnsi="Courier New" w:cs="Courier New"/>
           <w:sz w:val="20"/>
         </w:rPr>
-        <w:t>dd</w:t>
-      </w:r>
-      <w:proofErr w:type="spellEnd"/>
-      <w:r>
-        <w:rPr>
-          <w:rFonts w:ascii="Courier New" w:eastAsia="Courier New" w:hAnsi="Courier New" w:cs="Courier New"/>
-          <w:sz w:val="20"/>
-        </w:rPr>
-        <w:t>/</w:t>
-      </w:r>
-      <w:proofErr w:type="spellStart"/>
-      <w:r>
-        <w:rPr>
-          <w:rFonts w:ascii="Courier New" w:eastAsia="Courier New" w:hAnsi="Courier New" w:cs="Courier New"/>
-          <w:sz w:val="20"/>
-        </w:rPr>
-        <w:t>dd.fasta</w:t>
-      </w:r>
-      <w:proofErr w:type="spellEnd"/>
+        <w:t>dd/dd.fasta</w:t>
+      </w:r>
       <w:r>
         <w:rPr>
           <w:sz w:val="20"/>
@@ -5101,27 +4643,7 @@
           <w:color w:val="1F497D" w:themeColor="text2"/>
           <w:sz w:val="20"/>
         </w:rPr>
-        <w:t xml:space="preserve">$ grep AAAAAGAGATACAT </w:t>
-      </w:r>
-      <w:proofErr w:type="spellStart"/>
-      <w:proofErr w:type="gramStart"/>
-      <w:r>
-        <w:rPr>
-          <w:rFonts w:ascii="Courier New" w:hAnsi="Courier New"/>
-          <w:color w:val="1F497D" w:themeColor="text2"/>
-          <w:sz w:val="20"/>
-        </w:rPr>
-        <w:t>dd.fasta</w:t>
-      </w:r>
-      <w:proofErr w:type="spellEnd"/>
-      <w:proofErr w:type="gramEnd"/>
-      <w:r>
-        <w:rPr>
-          <w:rFonts w:ascii="Courier New" w:hAnsi="Courier New"/>
-          <w:color w:val="1F497D" w:themeColor="text2"/>
-          <w:sz w:val="20"/>
-        </w:rPr>
-        <w:t xml:space="preserve"> </w:t>
+        <w:t xml:space="preserve">$ grep AAAAAGAGATACAT dd.fasta </w:t>
       </w:r>
     </w:p>
     <w:p>
@@ -5371,7 +4893,6 @@
           <w:szCs w:val="20"/>
           <w:lang w:eastAsia="en-US"/>
         </w:rPr>
-        <w:lastRenderedPageBreak/>
         <w:drawing>
           <wp:inline distT="0" distB="0" distL="0" distR="0" wp14:anchorId="5AAF35C0" wp14:editId="0EADE850">
             <wp:extent cx="190500" cy="190500"/>
@@ -5487,23 +5008,7 @@
           <w:rFonts w:asciiTheme="majorHAnsi" w:hAnsiTheme="majorHAnsi" w:cstheme="majorHAnsi"/>
           <w:sz w:val="20"/>
         </w:rPr>
-        <w:t xml:space="preserve">The results are returned in SAM format and stored to the </w:t>
-      </w:r>
-      <w:proofErr w:type="spellStart"/>
-      <w:r>
-        <w:rPr>
-          <w:rFonts w:asciiTheme="majorHAnsi" w:hAnsiTheme="majorHAnsi" w:cstheme="majorHAnsi"/>
-          <w:sz w:val="20"/>
-        </w:rPr>
-        <w:t>dd.sam</w:t>
-      </w:r>
-      <w:proofErr w:type="spellEnd"/>
-      <w:r>
-        <w:rPr>
-          <w:rFonts w:asciiTheme="majorHAnsi" w:hAnsiTheme="majorHAnsi" w:cstheme="majorHAnsi"/>
-          <w:sz w:val="20"/>
-        </w:rPr>
-        <w:t xml:space="preserve"> file. How many reads align?</w:t>
+        <w:t>The results are returned in SAM format and stored to the dd.sam file. How many reads align?</w:t>
       </w:r>
     </w:p>
     <w:p>
@@ -5606,132 +5111,59 @@
           <w:color w:val="1F497D" w:themeColor="text2"/>
           <w:sz w:val="20"/>
         </w:rPr>
-        <w:t xml:space="preserve"> as it was not redirected by “&gt;” to the </w:t>
-      </w:r>
-      <w:proofErr w:type="spellStart"/>
-      <w:r>
-        <w:rPr>
-          <w:rFonts w:asciiTheme="majorHAnsi" w:hAnsiTheme="majorHAnsi"/>
-          <w:color w:val="1F497D" w:themeColor="text2"/>
-          <w:sz w:val="20"/>
-        </w:rPr>
-        <w:t>dd.sam</w:t>
-      </w:r>
-      <w:proofErr w:type="spellEnd"/>
-    </w:p>
-    <w:p>
-      <w:pPr>
-        <w:pStyle w:val="Normal1"/>
-        <w:rPr>
-          <w:rFonts w:asciiTheme="majorHAnsi" w:hAnsiTheme="majorHAnsi"/>
-          <w:color w:val="1F497D" w:themeColor="text2"/>
-        </w:rPr>
-      </w:pPr>
-    </w:p>
-    <w:p>
-      <w:pPr>
-        <w:pStyle w:val="Normal1"/>
-        <w:rPr>
-          <w:rFonts w:asciiTheme="majorHAnsi" w:hAnsiTheme="majorHAnsi"/>
-          <w:color w:val="1F497D" w:themeColor="text2"/>
-        </w:rPr>
-      </w:pPr>
-      <w:proofErr w:type="gramStart"/>
-      <w:r>
-        <w:rPr>
-          <w:rFonts w:asciiTheme="majorHAnsi" w:hAnsiTheme="majorHAnsi"/>
-          <w:color w:val="1F497D" w:themeColor="text2"/>
-        </w:rPr>
-        <w:t>Alternatively</w:t>
-      </w:r>
-      <w:proofErr w:type="gramEnd"/>
-      <w:r>
-        <w:rPr>
-          <w:rFonts w:asciiTheme="majorHAnsi" w:hAnsiTheme="majorHAnsi"/>
-          <w:color w:val="1F497D" w:themeColor="text2"/>
-        </w:rPr>
-        <w:t xml:space="preserve"> you can write the following command to count the number of aligned sequences:</w:t>
-      </w:r>
-    </w:p>
-    <w:p>
-      <w:pPr>
-        <w:pStyle w:val="Normal1"/>
-        <w:rPr>
-          <w:rFonts w:asciiTheme="majorHAnsi" w:hAnsiTheme="majorHAnsi"/>
-          <w:color w:val="1F497D" w:themeColor="text2"/>
-        </w:rPr>
-      </w:pPr>
-    </w:p>
-    <w:p>
-      <w:pPr>
-        <w:pStyle w:val="Normal1"/>
-        <w:rPr>
-          <w:rFonts w:ascii="Courier New" w:hAnsi="Courier New"/>
-          <w:color w:val="1F497D" w:themeColor="text2"/>
-          <w:sz w:val="20"/>
-        </w:rPr>
-      </w:pPr>
-      <w:r>
-        <w:rPr>
-          <w:rFonts w:ascii="Courier New" w:hAnsi="Courier New"/>
-          <w:color w:val="1F497D" w:themeColor="text2"/>
-          <w:sz w:val="20"/>
-        </w:rPr>
-        <w:t xml:space="preserve">cat </w:t>
-      </w:r>
-      <w:proofErr w:type="spellStart"/>
-      <w:r>
-        <w:rPr>
-          <w:rFonts w:ascii="Courier New" w:hAnsi="Courier New"/>
-          <w:color w:val="1F497D" w:themeColor="text2"/>
-          <w:sz w:val="20"/>
-        </w:rPr>
-        <w:t>dd.sam</w:t>
-      </w:r>
-      <w:proofErr w:type="spellEnd"/>
-      <w:r>
-        <w:rPr>
-          <w:rFonts w:ascii="Courier New" w:hAnsi="Courier New"/>
-          <w:color w:val="1F497D" w:themeColor="text2"/>
-          <w:sz w:val="20"/>
-        </w:rPr>
-        <w:t xml:space="preserve"> | grep -v "@" | grep </w:t>
-      </w:r>
-      <w:proofErr w:type="spellStart"/>
-      <w:r>
-        <w:rPr>
-          <w:rFonts w:ascii="Courier New" w:hAnsi="Courier New"/>
-          <w:color w:val="1F497D" w:themeColor="text2"/>
-          <w:sz w:val="20"/>
-        </w:rPr>
-        <w:t>chr</w:t>
-      </w:r>
-      <w:proofErr w:type="spellEnd"/>
-      <w:r>
-        <w:rPr>
-          <w:rFonts w:ascii="Courier New" w:hAnsi="Courier New"/>
-          <w:color w:val="1F497D" w:themeColor="text2"/>
-          <w:sz w:val="20"/>
-        </w:rPr>
-        <w:t xml:space="preserve"> | </w:t>
-      </w:r>
-      <w:proofErr w:type="spellStart"/>
-      <w:r>
-        <w:rPr>
-          <w:rFonts w:ascii="Courier New" w:hAnsi="Courier New"/>
-          <w:color w:val="1F497D" w:themeColor="text2"/>
-          <w:sz w:val="20"/>
-        </w:rPr>
-        <w:t>wc</w:t>
-      </w:r>
-      <w:proofErr w:type="spellEnd"/>
-      <w:r>
-        <w:rPr>
-          <w:rFonts w:ascii="Courier New" w:hAnsi="Courier New"/>
-          <w:color w:val="1F497D" w:themeColor="text2"/>
-          <w:sz w:val="20"/>
-        </w:rPr>
-        <w:t xml:space="preserve"> -l</w:t>
+        <w:t xml:space="preserve"> as it was not redirected by “&gt;” to the dd.sam</w:t>
+      </w:r>
+    </w:p>
+    <w:p>
+      <w:pPr>
+        <w:pStyle w:val="Normal1"/>
+        <w:rPr>
+          <w:rFonts w:asciiTheme="majorHAnsi" w:hAnsiTheme="majorHAnsi"/>
+          <w:color w:val="1F497D" w:themeColor="text2"/>
+        </w:rPr>
+      </w:pPr>
+    </w:p>
+    <w:p>
+      <w:pPr>
+        <w:pStyle w:val="Normal1"/>
+        <w:rPr>
+          <w:rFonts w:asciiTheme="majorHAnsi" w:hAnsiTheme="majorHAnsi"/>
+          <w:color w:val="1F497D" w:themeColor="text2"/>
+        </w:rPr>
+      </w:pPr>
+      <w:r>
+        <w:rPr>
+          <w:rFonts w:asciiTheme="majorHAnsi" w:hAnsiTheme="majorHAnsi"/>
+          <w:color w:val="1F497D" w:themeColor="text2"/>
+        </w:rPr>
+        <w:t>Alternatively you can write the following command to count the number of aligned sequences:</w:t>
+      </w:r>
+    </w:p>
+    <w:p>
+      <w:pPr>
+        <w:pStyle w:val="Normal1"/>
+        <w:rPr>
+          <w:rFonts w:asciiTheme="majorHAnsi" w:hAnsiTheme="majorHAnsi"/>
+          <w:color w:val="1F497D" w:themeColor="text2"/>
+        </w:rPr>
+      </w:pPr>
+    </w:p>
+    <w:p>
+      <w:pPr>
+        <w:pStyle w:val="Normal1"/>
+        <w:rPr>
+          <w:rFonts w:ascii="Courier New" w:hAnsi="Courier New"/>
+          <w:color w:val="1F497D" w:themeColor="text2"/>
+          <w:sz w:val="20"/>
+        </w:rPr>
+      </w:pPr>
+      <w:r>
+        <w:rPr>
+          <w:rFonts w:ascii="Courier New" w:hAnsi="Courier New"/>
+          <w:color w:val="1F497D" w:themeColor="text2"/>
+          <w:sz w:val="20"/>
+        </w:rPr>
+        <w:t>cat dd.sam | grep -v "@" | grep chr | wc -l</w:t>
       </w:r>
     </w:p>
     <w:p>
@@ -5776,6 +5208,7 @@
           <w:color w:val="1F497D" w:themeColor="text2"/>
           <w:sz w:val="20"/>
         </w:rPr>
+        <w:lastRenderedPageBreak/>
         <w:t xml:space="preserve">where </w:t>
       </w:r>
       <w:r>
@@ -5800,43 +5233,15 @@
           <w:color w:val="1F497D" w:themeColor="text2"/>
           <w:sz w:val="20"/>
         </w:rPr>
-        <w:t xml:space="preserve">grep </w:t>
-      </w:r>
-      <w:proofErr w:type="spellStart"/>
-      <w:r>
-        <w:rPr>
-          <w:rFonts w:ascii="Courier New" w:hAnsi="Courier New"/>
-          <w:color w:val="1F497D" w:themeColor="text2"/>
-          <w:sz w:val="20"/>
-        </w:rPr>
-        <w:t>chr</w:t>
-      </w:r>
-      <w:proofErr w:type="spellEnd"/>
-      <w:r>
-        <w:rPr>
-          <w:rFonts w:asciiTheme="majorHAnsi" w:hAnsiTheme="majorHAnsi"/>
-          <w:color w:val="1F497D" w:themeColor="text2"/>
-          <w:sz w:val="20"/>
-        </w:rPr>
-        <w:t xml:space="preserve"> prints out only the lines which aligned to the chromosome utilizing the fact that all the chromosomes have “</w:t>
-      </w:r>
-      <w:proofErr w:type="spellStart"/>
-      <w:r>
-        <w:rPr>
-          <w:rFonts w:asciiTheme="majorHAnsi" w:hAnsiTheme="majorHAnsi"/>
-          <w:color w:val="1F497D" w:themeColor="text2"/>
-          <w:sz w:val="20"/>
-        </w:rPr>
-        <w:t>chr</w:t>
-      </w:r>
-      <w:proofErr w:type="spellEnd"/>
-      <w:r>
-        <w:rPr>
-          <w:rFonts w:asciiTheme="majorHAnsi" w:hAnsiTheme="majorHAnsi"/>
-          <w:color w:val="1F497D" w:themeColor="text2"/>
-          <w:sz w:val="20"/>
-        </w:rPr>
-        <w:t>” prefix.</w:t>
+        <w:t>grep chr</w:t>
+      </w:r>
+      <w:r>
+        <w:rPr>
+          <w:rFonts w:asciiTheme="majorHAnsi" w:hAnsiTheme="majorHAnsi"/>
+          <w:color w:val="1F497D" w:themeColor="text2"/>
+          <w:sz w:val="20"/>
+        </w:rPr>
+        <w:t xml:space="preserve"> prints out only the lines which aligned to the chromosome utilizing the fact that all the chromosomes have “chr” prefix.</w:t>
       </w:r>
     </w:p>
     <w:p>
@@ -6071,61 +5476,8 @@
           <w:sz w:val="20"/>
           <w:szCs w:val="20"/>
         </w:rPr>
-        <w:t xml:space="preserve">-x </w:t>
-      </w:r>
-      <w:proofErr w:type="spellStart"/>
-      <w:r>
-        <w:rPr>
-          <w:rFonts w:ascii="Courier New" w:hAnsi="Courier New" w:cs="Courier New"/>
-          <w:color w:val="1F497D" w:themeColor="text2"/>
-          <w:sz w:val="20"/>
-          <w:szCs w:val="20"/>
-        </w:rPr>
-        <w:t>dd</w:t>
-      </w:r>
-      <w:proofErr w:type="spellEnd"/>
-      <w:r>
-        <w:rPr>
-          <w:rFonts w:ascii="Courier New" w:hAnsi="Courier New" w:cs="Courier New"/>
-          <w:color w:val="1F497D" w:themeColor="text2"/>
-          <w:sz w:val="20"/>
-          <w:szCs w:val="20"/>
-        </w:rPr>
-        <w:t xml:space="preserve"> -U </w:t>
-      </w:r>
-      <w:proofErr w:type="spellStart"/>
-      <w:proofErr w:type="gramStart"/>
-      <w:r>
-        <w:rPr>
-          <w:rFonts w:ascii="Courier New" w:hAnsi="Courier New" w:cs="Courier New"/>
-          <w:color w:val="1F497D" w:themeColor="text2"/>
-          <w:sz w:val="20"/>
-          <w:szCs w:val="20"/>
-        </w:rPr>
-        <w:t>rnaseq.fastq</w:t>
-      </w:r>
-      <w:proofErr w:type="spellEnd"/>
-      <w:proofErr w:type="gramEnd"/>
-      <w:r>
-        <w:rPr>
-          <w:rFonts w:ascii="Courier New" w:hAnsi="Courier New" w:cs="Courier New"/>
-          <w:color w:val="1F497D" w:themeColor="text2"/>
-          <w:sz w:val="20"/>
-          <w:szCs w:val="20"/>
-        </w:rPr>
-        <w:t xml:space="preserve"> &gt; </w:t>
-      </w:r>
-      <w:proofErr w:type="spellStart"/>
-      <w:r>
-        <w:rPr>
-          <w:rFonts w:ascii="Courier New" w:hAnsi="Courier New" w:cs="Courier New"/>
-          <w:color w:val="1F497D" w:themeColor="text2"/>
-          <w:sz w:val="20"/>
-          <w:szCs w:val="20"/>
-        </w:rPr>
-        <w:t>dd.sam</w:t>
-      </w:r>
-      <w:proofErr w:type="spellEnd"/>
+        <w:t>-x dd -U rnaseq.fastq &gt; dd.sam</w:t>
+      </w:r>
     </w:p>
     <w:p>
       <w:pPr>
@@ -6155,9 +5507,10 @@
       <w:footerReference w:type="default" r:id="rId13"/>
       <w:headerReference w:type="first" r:id="rId14"/>
       <w:footerReference w:type="first" r:id="rId15"/>
-      <w:pgSz w:w="12240" w:h="15840"/>
+      <w:pgSz w:w="11900" w:h="16840" w:code="9"/>
       <w:pgMar w:top="1440" w:right="1440" w:bottom="1440" w:left="1440" w:header="720" w:footer="720" w:gutter="0"/>
       <w:cols w:space="720"/>
+      <w:docGrid w:linePitch="326"/>
     </w:sectPr>
   </w:body>
 </w:document>

</xml_diff>

<commit_message>
corrected solutions ex. 7... again
</commit_message>
<xml_diff>
--- a/01_unix/exercises/solutions/unix_solutions.docx
+++ b/01_unix/exercises/solutions/unix_solutions.docx
@@ -3115,7 +3115,7 @@
           <w:color w:val="1F497D" w:themeColor="text2"/>
           <w:sz w:val="20"/>
         </w:rPr>
-        <w:t>$ ls -l</w:t>
+        <w:t>$ ls -1</w:t>
       </w:r>
       <w:r>
         <w:rPr>
@@ -3141,7 +3141,7 @@
           <w:color w:val="1F497D" w:themeColor="text2"/>
           <w:sz w:val="20"/>
         </w:rPr>
-        <w:t>45</w:t>
+        <w:t>44</w:t>
       </w:r>
       <w:bookmarkStart w:id="0" w:name="_GoBack"/>
       <w:bookmarkEnd w:id="0"/>

</xml_diff>